<commit_message>
Modified documentation; added config for ITB server
</commit_message>
<xml_diff>
--- a/doc/T2-K2-G03.docx
+++ b/doc/T2-K2-G03.docx
@@ -413,974 +413,1204 @@
           <w:szCs w:val="24"/>
         </w:rPr>
       </w:pPr>
+    </w:p>
+    <w:p>
+      <w:pPr>
+        <w:jc w:val="center"/>
+        <w:rPr>
+          <w:rFonts w:ascii="Times New Roman" w:hAnsi="Times New Roman" w:cs="Times New Roman"/>
+          <w:sz w:val="24"/>
+          <w:szCs w:val="24"/>
+        </w:rPr>
+      </w:pPr>
+      <w:r>
+        <w:rPr>
+          <w:rFonts w:ascii="Times New Roman" w:hAnsi="Times New Roman" w:cs="Times New Roman"/>
+          <w:sz w:val="24"/>
+          <w:szCs w:val="24"/>
+        </w:rPr>
+        <w:t>Sekolah Teknik Elektro dan Informatika - Institut Teknologi Bandung</w:t>
+      </w:r>
+    </w:p>
+    <w:p>
+      <w:pPr>
+        <w:jc w:val="center"/>
+        <w:rPr>
+          <w:rFonts w:ascii="Times New Roman" w:hAnsi="Times New Roman" w:cs="Times New Roman"/>
+          <w:sz w:val="24"/>
+          <w:szCs w:val="24"/>
+        </w:rPr>
+      </w:pPr>
+      <w:r>
+        <w:rPr>
+          <w:rFonts w:ascii="Times New Roman" w:hAnsi="Times New Roman" w:cs="Times New Roman"/>
+          <w:sz w:val="24"/>
+          <w:szCs w:val="24"/>
+        </w:rPr>
+        <w:t xml:space="preserve">Jl. </w:t>
+      </w:r>
+      <w:proofErr w:type="spellStart"/>
+      <w:r>
+        <w:rPr>
+          <w:rFonts w:ascii="Times New Roman" w:hAnsi="Times New Roman" w:cs="Times New Roman"/>
+          <w:sz w:val="24"/>
+          <w:szCs w:val="24"/>
+        </w:rPr>
+        <w:t>Ganesha</w:t>
+      </w:r>
+      <w:proofErr w:type="spellEnd"/>
+      <w:r>
+        <w:rPr>
+          <w:rFonts w:ascii="Times New Roman" w:hAnsi="Times New Roman" w:cs="Times New Roman"/>
+          <w:sz w:val="24"/>
+          <w:szCs w:val="24"/>
+        </w:rPr>
+        <w:t xml:space="preserve"> 10, Bandung 40132</w:t>
+      </w:r>
+    </w:p>
+    <w:p>
+      <w:pPr>
+        <w:rPr>
+          <w:rFonts w:ascii="Times New Roman" w:hAnsi="Times New Roman" w:cs="Times New Roman"/>
+          <w:sz w:val="24"/>
+          <w:szCs w:val="24"/>
+        </w:rPr>
+      </w:pPr>
+      <w:r>
+        <w:rPr>
+          <w:rFonts w:ascii="Times New Roman" w:hAnsi="Times New Roman" w:cs="Times New Roman"/>
+          <w:sz w:val="24"/>
+          <w:szCs w:val="24"/>
+        </w:rPr>
+        <w:br w:type="page"/>
+      </w:r>
+    </w:p>
+    <w:p>
+      <w:pPr>
+        <w:pStyle w:val="Title"/>
+      </w:pPr>
+      <w:r>
+        <w:lastRenderedPageBreak/>
+        <w:t xml:space="preserve">1. Eksekusi </w:t>
+      </w:r>
+      <w:proofErr w:type="spellStart"/>
+      <w:r>
+        <w:t>File</w:t>
+      </w:r>
+      <w:proofErr w:type="spellEnd"/>
+    </w:p>
+    <w:p>
+      <w:pPr>
+        <w:rPr>
+          <w:rFonts w:ascii="Times New Roman" w:hAnsi="Times New Roman" w:cs="Times New Roman"/>
+          <w:sz w:val="24"/>
+          <w:szCs w:val="24"/>
+        </w:rPr>
+      </w:pPr>
+      <w:proofErr w:type="spellStart"/>
+      <w:r>
+        <w:rPr>
+          <w:rFonts w:ascii="Times New Roman" w:hAnsi="Times New Roman" w:cs="Times New Roman"/>
+          <w:sz w:val="24"/>
+          <w:szCs w:val="24"/>
+        </w:rPr>
+        <w:t>File</w:t>
+      </w:r>
+      <w:proofErr w:type="spellEnd"/>
+      <w:r>
+        <w:rPr>
+          <w:rFonts w:ascii="Times New Roman" w:hAnsi="Times New Roman" w:cs="Times New Roman"/>
+          <w:sz w:val="24"/>
+          <w:szCs w:val="24"/>
+        </w:rPr>
+        <w:t xml:space="preserve"> yang telah dibuat untuk pengumpulan tahap 2 adalah:</w:t>
+      </w:r>
+    </w:p>
+    <w:p>
+      <w:pPr>
+        <w:rPr>
+          <w:rFonts w:ascii="Times New Roman" w:hAnsi="Times New Roman" w:cs="Times New Roman"/>
+          <w:sz w:val="24"/>
+          <w:szCs w:val="24"/>
+        </w:rPr>
+      </w:pPr>
+      <w:r>
+        <w:rPr>
+          <w:rFonts w:ascii="Times New Roman" w:hAnsi="Times New Roman" w:cs="Times New Roman"/>
+          <w:sz w:val="24"/>
+          <w:szCs w:val="24"/>
+        </w:rPr>
+        <w:tab/>
+        <w:t xml:space="preserve">a. </w:t>
+      </w:r>
+      <w:proofErr w:type="spellStart"/>
+      <w:r>
+        <w:rPr>
+          <w:rFonts w:ascii="Times New Roman" w:hAnsi="Times New Roman" w:cs="Times New Roman"/>
+          <w:sz w:val="24"/>
+          <w:szCs w:val="24"/>
+        </w:rPr>
+        <w:t>Client.java</w:t>
+      </w:r>
+      <w:proofErr w:type="spellEnd"/>
+      <w:r>
+        <w:rPr>
+          <w:rFonts w:ascii="Times New Roman" w:hAnsi="Times New Roman" w:cs="Times New Roman"/>
+          <w:sz w:val="24"/>
+          <w:szCs w:val="24"/>
+        </w:rPr>
+        <w:t xml:space="preserve">, berisi implementasi klien sederhana untuk </w:t>
+      </w:r>
+      <w:proofErr w:type="spellStart"/>
+      <w:r>
+        <w:rPr>
+          <w:rFonts w:ascii="Times New Roman" w:hAnsi="Times New Roman" w:cs="Times New Roman"/>
+          <w:sz w:val="24"/>
+          <w:szCs w:val="24"/>
+        </w:rPr>
+        <w:t>terkoneksi</w:t>
+      </w:r>
+      <w:proofErr w:type="spellEnd"/>
+      <w:r>
+        <w:rPr>
+          <w:rFonts w:ascii="Times New Roman" w:hAnsi="Times New Roman" w:cs="Times New Roman"/>
+          <w:sz w:val="24"/>
+          <w:szCs w:val="24"/>
+        </w:rPr>
+        <w:t xml:space="preserve"> ke </w:t>
+      </w:r>
+      <w:proofErr w:type="spellStart"/>
+      <w:r>
+        <w:rPr>
+          <w:rFonts w:ascii="Times New Roman" w:hAnsi="Times New Roman" w:cs="Times New Roman"/>
+          <w:sz w:val="24"/>
+          <w:szCs w:val="24"/>
+        </w:rPr>
+        <w:t>server</w:t>
+      </w:r>
+      <w:proofErr w:type="spellEnd"/>
+      <w:r>
+        <w:rPr>
+          <w:rFonts w:ascii="Times New Roman" w:hAnsi="Times New Roman" w:cs="Times New Roman"/>
+          <w:sz w:val="24"/>
+          <w:szCs w:val="24"/>
+        </w:rPr>
+        <w:t>.</w:t>
+      </w:r>
+    </w:p>
+    <w:p>
+      <w:pPr>
+        <w:rPr>
+          <w:rFonts w:ascii="Times New Roman" w:hAnsi="Times New Roman" w:cs="Times New Roman"/>
+          <w:sz w:val="24"/>
+          <w:szCs w:val="24"/>
+        </w:rPr>
+      </w:pPr>
+      <w:r>
+        <w:rPr>
+          <w:rFonts w:ascii="Times New Roman" w:hAnsi="Times New Roman" w:cs="Times New Roman"/>
+          <w:sz w:val="24"/>
+          <w:szCs w:val="24"/>
+        </w:rPr>
+        <w:tab/>
+        <w:t xml:space="preserve">b. </w:t>
+      </w:r>
+      <w:proofErr w:type="spellStart"/>
+      <w:r>
+        <w:rPr>
+          <w:rFonts w:ascii="Times New Roman" w:hAnsi="Times New Roman" w:cs="Times New Roman"/>
+          <w:sz w:val="24"/>
+          <w:szCs w:val="24"/>
+        </w:rPr>
+        <w:t>Server.java</w:t>
+      </w:r>
+      <w:proofErr w:type="spellEnd"/>
+      <w:r>
+        <w:rPr>
+          <w:rFonts w:ascii="Times New Roman" w:hAnsi="Times New Roman" w:cs="Times New Roman"/>
+          <w:sz w:val="24"/>
+          <w:szCs w:val="24"/>
+        </w:rPr>
+        <w:t xml:space="preserve">, berisi kode </w:t>
+      </w:r>
+      <w:proofErr w:type="spellStart"/>
+      <w:r>
+        <w:rPr>
+          <w:rFonts w:ascii="Times New Roman" w:hAnsi="Times New Roman" w:cs="Times New Roman"/>
+          <w:sz w:val="24"/>
+          <w:szCs w:val="24"/>
+        </w:rPr>
+        <w:t>server</w:t>
+      </w:r>
+      <w:proofErr w:type="spellEnd"/>
+      <w:r>
+        <w:rPr>
+          <w:rFonts w:ascii="Times New Roman" w:hAnsi="Times New Roman" w:cs="Times New Roman"/>
+          <w:sz w:val="24"/>
+          <w:szCs w:val="24"/>
+        </w:rPr>
+        <w:t>.</w:t>
+      </w:r>
+    </w:p>
+    <w:p>
+      <w:pPr>
+        <w:rPr>
+          <w:rFonts w:ascii="Times New Roman" w:hAnsi="Times New Roman" w:cs="Times New Roman"/>
+          <w:sz w:val="24"/>
+          <w:szCs w:val="24"/>
+        </w:rPr>
+      </w:pPr>
+      <w:r>
+        <w:rPr>
+          <w:rFonts w:ascii="Times New Roman" w:hAnsi="Times New Roman" w:cs="Times New Roman"/>
+          <w:sz w:val="24"/>
+          <w:szCs w:val="24"/>
+        </w:rPr>
+        <w:tab/>
+        <w:t xml:space="preserve">c. </w:t>
+      </w:r>
+      <w:proofErr w:type="spellStart"/>
+      <w:r>
+        <w:rPr>
+          <w:rFonts w:ascii="Times New Roman" w:hAnsi="Times New Roman" w:cs="Times New Roman"/>
+          <w:sz w:val="24"/>
+          <w:szCs w:val="24"/>
+        </w:rPr>
+        <w:t>ServerThread.java</w:t>
+      </w:r>
+      <w:proofErr w:type="spellEnd"/>
+      <w:r>
+        <w:rPr>
+          <w:rFonts w:ascii="Times New Roman" w:hAnsi="Times New Roman" w:cs="Times New Roman"/>
+          <w:sz w:val="24"/>
+          <w:szCs w:val="24"/>
+        </w:rPr>
+        <w:t xml:space="preserve">, berisi kode </w:t>
+      </w:r>
+      <w:proofErr w:type="spellStart"/>
+      <w:r>
+        <w:rPr>
+          <w:rFonts w:ascii="Times New Roman" w:hAnsi="Times New Roman" w:cs="Times New Roman"/>
+          <w:sz w:val="24"/>
+          <w:szCs w:val="24"/>
+        </w:rPr>
+        <w:t>thre</w:t>
+      </w:r>
+      <w:r>
+        <w:rPr>
+          <w:rFonts w:ascii="Times New Roman" w:hAnsi="Times New Roman" w:cs="Times New Roman"/>
+          <w:sz w:val="24"/>
+          <w:szCs w:val="24"/>
+        </w:rPr>
+        <w:t>ad</w:t>
+      </w:r>
+      <w:proofErr w:type="spellEnd"/>
+      <w:r>
+        <w:rPr>
+          <w:rFonts w:ascii="Times New Roman" w:hAnsi="Times New Roman" w:cs="Times New Roman"/>
+          <w:sz w:val="24"/>
+          <w:szCs w:val="24"/>
+        </w:rPr>
+        <w:t xml:space="preserve"> yang dijalankan oleh </w:t>
+      </w:r>
+      <w:proofErr w:type="spellStart"/>
+      <w:r>
+        <w:rPr>
+          <w:rFonts w:ascii="Times New Roman" w:hAnsi="Times New Roman" w:cs="Times New Roman"/>
+          <w:sz w:val="24"/>
+          <w:szCs w:val="24"/>
+        </w:rPr>
+        <w:t>server</w:t>
+      </w:r>
+      <w:proofErr w:type="spellEnd"/>
+      <w:r>
+        <w:rPr>
+          <w:rFonts w:ascii="Times New Roman" w:hAnsi="Times New Roman" w:cs="Times New Roman"/>
+          <w:sz w:val="24"/>
+          <w:szCs w:val="24"/>
+        </w:rPr>
+        <w:t>.</w:t>
+      </w:r>
+    </w:p>
+    <w:p>
+      <w:pPr>
+        <w:rPr>
+          <w:rFonts w:ascii="Times New Roman" w:hAnsi="Times New Roman" w:cs="Times New Roman"/>
+          <w:sz w:val="24"/>
+          <w:szCs w:val="24"/>
+        </w:rPr>
+      </w:pPr>
+      <w:r>
+        <w:rPr>
+          <w:rFonts w:ascii="Times New Roman" w:hAnsi="Times New Roman" w:cs="Times New Roman"/>
+          <w:sz w:val="24"/>
+          <w:szCs w:val="24"/>
+        </w:rPr>
+        <w:t xml:space="preserve">Untuk menjalankan </w:t>
+      </w:r>
+      <w:proofErr w:type="spellStart"/>
+      <w:r>
+        <w:rPr>
+          <w:rFonts w:ascii="Times New Roman" w:hAnsi="Times New Roman" w:cs="Times New Roman"/>
+          <w:sz w:val="24"/>
+          <w:szCs w:val="24"/>
+        </w:rPr>
+        <w:t>Client</w:t>
+      </w:r>
+      <w:proofErr w:type="spellEnd"/>
+      <w:r>
+        <w:rPr>
+          <w:rFonts w:ascii="Times New Roman" w:hAnsi="Times New Roman" w:cs="Times New Roman"/>
+          <w:sz w:val="24"/>
+          <w:szCs w:val="24"/>
+        </w:rPr>
+        <w:t xml:space="preserve">, </w:t>
+      </w:r>
+      <w:proofErr w:type="spellStart"/>
+      <w:r>
+        <w:rPr>
+          <w:rFonts w:ascii="Times New Roman" w:hAnsi="Times New Roman" w:cs="Times New Roman"/>
+          <w:sz w:val="24"/>
+          <w:szCs w:val="24"/>
+        </w:rPr>
+        <w:t>user</w:t>
+      </w:r>
+      <w:proofErr w:type="spellEnd"/>
+      <w:r>
+        <w:rPr>
+          <w:rFonts w:ascii="Times New Roman" w:hAnsi="Times New Roman" w:cs="Times New Roman"/>
+          <w:sz w:val="24"/>
+          <w:szCs w:val="24"/>
+        </w:rPr>
+        <w:t xml:space="preserve"> diharapkan untuk memasukkan dua buah </w:t>
+      </w:r>
+      <w:proofErr w:type="spellStart"/>
+      <w:r>
+        <w:rPr>
+          <w:rFonts w:ascii="Times New Roman" w:hAnsi="Times New Roman" w:cs="Times New Roman"/>
+          <w:sz w:val="24"/>
+          <w:szCs w:val="24"/>
+        </w:rPr>
+        <w:t>argument</w:t>
+      </w:r>
+      <w:proofErr w:type="spellEnd"/>
+      <w:r>
+        <w:rPr>
+          <w:rFonts w:ascii="Times New Roman" w:hAnsi="Times New Roman" w:cs="Times New Roman"/>
+          <w:sz w:val="24"/>
+          <w:szCs w:val="24"/>
+        </w:rPr>
+        <w:t xml:space="preserve"> yaitu &lt;</w:t>
+      </w:r>
+      <w:proofErr w:type="spellStart"/>
+      <w:r>
+        <w:rPr>
+          <w:rFonts w:ascii="Times New Roman" w:hAnsi="Times New Roman" w:cs="Times New Roman"/>
+          <w:sz w:val="24"/>
+          <w:szCs w:val="24"/>
+        </w:rPr>
+        <w:t>nama-host&gt;</w:t>
+      </w:r>
+      <w:proofErr w:type="spellEnd"/>
+      <w:r>
+        <w:rPr>
+          <w:rFonts w:ascii="Times New Roman" w:hAnsi="Times New Roman" w:cs="Times New Roman"/>
+          <w:sz w:val="24"/>
+          <w:szCs w:val="24"/>
+        </w:rPr>
+        <w:t xml:space="preserve"> dan &lt;</w:t>
+      </w:r>
+      <w:proofErr w:type="spellStart"/>
+      <w:r>
+        <w:rPr>
+          <w:rFonts w:ascii="Times New Roman" w:hAnsi="Times New Roman" w:cs="Times New Roman"/>
+          <w:sz w:val="24"/>
+          <w:szCs w:val="24"/>
+        </w:rPr>
+        <w:t>port&gt;</w:t>
+      </w:r>
+      <w:proofErr w:type="spellEnd"/>
+      <w:r>
+        <w:rPr>
+          <w:rFonts w:ascii="Times New Roman" w:hAnsi="Times New Roman" w:cs="Times New Roman"/>
+          <w:sz w:val="24"/>
+          <w:szCs w:val="24"/>
+        </w:rPr>
+        <w:t xml:space="preserve">. Kedua hal ini dibutuhkan untuk deklarasi </w:t>
+      </w:r>
+      <w:proofErr w:type="spellStart"/>
+      <w:r>
+        <w:rPr>
+          <w:rFonts w:ascii="Times New Roman" w:hAnsi="Times New Roman" w:cs="Times New Roman"/>
+          <w:sz w:val="24"/>
+          <w:szCs w:val="24"/>
+        </w:rPr>
+        <w:t>Socket</w:t>
+      </w:r>
+      <w:proofErr w:type="spellEnd"/>
+      <w:r>
+        <w:rPr>
+          <w:rFonts w:ascii="Times New Roman" w:hAnsi="Times New Roman" w:cs="Times New Roman"/>
+          <w:sz w:val="24"/>
+          <w:szCs w:val="24"/>
+        </w:rPr>
+        <w:t xml:space="preserve"> ke Server. Sedangkan untuk Server hanya membutuhkan satu buah </w:t>
+      </w:r>
+      <w:proofErr w:type="spellStart"/>
+      <w:r>
+        <w:rPr>
+          <w:rFonts w:ascii="Times New Roman" w:hAnsi="Times New Roman" w:cs="Times New Roman"/>
+          <w:sz w:val="24"/>
+          <w:szCs w:val="24"/>
+        </w:rPr>
+        <w:t>argument</w:t>
+      </w:r>
+      <w:proofErr w:type="spellEnd"/>
+      <w:r>
+        <w:rPr>
+          <w:rFonts w:ascii="Times New Roman" w:hAnsi="Times New Roman" w:cs="Times New Roman"/>
+          <w:sz w:val="24"/>
+          <w:szCs w:val="24"/>
+        </w:rPr>
+        <w:t xml:space="preserve"> yaitu &lt;</w:t>
+      </w:r>
+      <w:proofErr w:type="spellStart"/>
+      <w:r>
+        <w:rPr>
+          <w:rFonts w:ascii="Times New Roman" w:hAnsi="Times New Roman" w:cs="Times New Roman"/>
+          <w:sz w:val="24"/>
+          <w:szCs w:val="24"/>
+        </w:rPr>
+        <w:t>port&gt;</w:t>
+      </w:r>
+      <w:proofErr w:type="spellEnd"/>
+      <w:r>
+        <w:rPr>
+          <w:rFonts w:ascii="Times New Roman" w:hAnsi="Times New Roman" w:cs="Times New Roman"/>
+          <w:sz w:val="24"/>
+          <w:szCs w:val="24"/>
+        </w:rPr>
+        <w:t xml:space="preserve">. Koneksi dari </w:t>
+      </w:r>
+      <w:proofErr w:type="spellStart"/>
+      <w:r>
+        <w:rPr>
+          <w:rFonts w:ascii="Times New Roman" w:hAnsi="Times New Roman" w:cs="Times New Roman"/>
+          <w:sz w:val="24"/>
+          <w:szCs w:val="24"/>
+        </w:rPr>
+        <w:t>Client</w:t>
+      </w:r>
+      <w:proofErr w:type="spellEnd"/>
+      <w:r>
+        <w:rPr>
+          <w:rFonts w:ascii="Times New Roman" w:hAnsi="Times New Roman" w:cs="Times New Roman"/>
+          <w:sz w:val="24"/>
+          <w:szCs w:val="24"/>
+        </w:rPr>
+        <w:t xml:space="preserve"> dan Server menggunakan kelas </w:t>
+      </w:r>
+      <w:proofErr w:type="spellStart"/>
+      <w:r>
+        <w:rPr>
+          <w:rFonts w:ascii="Times New Roman" w:hAnsi="Times New Roman" w:cs="Times New Roman"/>
+          <w:sz w:val="24"/>
+          <w:szCs w:val="24"/>
+        </w:rPr>
+        <w:t>Socket</w:t>
+      </w:r>
+      <w:proofErr w:type="spellEnd"/>
+      <w:r>
+        <w:rPr>
+          <w:rFonts w:ascii="Times New Roman" w:hAnsi="Times New Roman" w:cs="Times New Roman"/>
+          <w:sz w:val="24"/>
+          <w:szCs w:val="24"/>
+        </w:rPr>
+        <w:t xml:space="preserve"> y</w:t>
+      </w:r>
+      <w:r>
+        <w:rPr>
+          <w:rFonts w:ascii="Times New Roman" w:hAnsi="Times New Roman" w:cs="Times New Roman"/>
+          <w:sz w:val="24"/>
+          <w:szCs w:val="24"/>
+        </w:rPr>
+        <w:t xml:space="preserve">ang disediakan oleh </w:t>
+      </w:r>
+      <w:proofErr w:type="spellStart"/>
+      <w:r>
+        <w:rPr>
+          <w:rFonts w:ascii="Times New Roman" w:hAnsi="Times New Roman" w:cs="Times New Roman"/>
+          <w:sz w:val="24"/>
+          <w:szCs w:val="24"/>
+        </w:rPr>
+        <w:t>java.net.*</w:t>
+      </w:r>
+      <w:proofErr w:type="spellEnd"/>
+      <w:r>
+        <w:rPr>
+          <w:rFonts w:ascii="Times New Roman" w:hAnsi="Times New Roman" w:cs="Times New Roman"/>
+          <w:sz w:val="24"/>
+          <w:szCs w:val="24"/>
+        </w:rPr>
+        <w:t>.</w:t>
+      </w:r>
+    </w:p>
+    <w:p>
+      <w:pPr>
+        <w:rPr>
+          <w:rFonts w:ascii="Times New Roman" w:hAnsi="Times New Roman" w:cs="Times New Roman"/>
+          <w:sz w:val="24"/>
+          <w:szCs w:val="24"/>
+        </w:rPr>
+      </w:pPr>
+      <w:r>
+        <w:rPr>
+          <w:rFonts w:ascii="Times New Roman" w:hAnsi="Times New Roman" w:cs="Times New Roman"/>
+          <w:sz w:val="24"/>
+          <w:szCs w:val="24"/>
+        </w:rPr>
+        <w:t xml:space="preserve">Percobaan telah dilaksanakan di sebuah komputer </w:t>
+      </w:r>
+      <w:proofErr w:type="spellStart"/>
+      <w:r>
+        <w:rPr>
+          <w:rFonts w:ascii="Times New Roman" w:hAnsi="Times New Roman" w:cs="Times New Roman"/>
+          <w:sz w:val="24"/>
+          <w:szCs w:val="24"/>
+        </w:rPr>
+        <w:t>desktop</w:t>
+      </w:r>
+      <w:proofErr w:type="spellEnd"/>
+      <w:r>
+        <w:rPr>
+          <w:rFonts w:ascii="Times New Roman" w:hAnsi="Times New Roman" w:cs="Times New Roman"/>
+          <w:sz w:val="24"/>
+          <w:szCs w:val="24"/>
+        </w:rPr>
+        <w:t xml:space="preserve"> Windows 7 dan sebuah komputer </w:t>
+      </w:r>
+      <w:proofErr w:type="spellStart"/>
+      <w:r>
+        <w:rPr>
+          <w:rFonts w:ascii="Times New Roman" w:hAnsi="Times New Roman" w:cs="Times New Roman"/>
+          <w:sz w:val="24"/>
+          <w:szCs w:val="24"/>
+        </w:rPr>
+        <w:t>laptop</w:t>
+      </w:r>
+      <w:proofErr w:type="spellEnd"/>
+      <w:r>
+        <w:rPr>
+          <w:rFonts w:ascii="Times New Roman" w:hAnsi="Times New Roman" w:cs="Times New Roman"/>
+          <w:sz w:val="24"/>
+          <w:szCs w:val="24"/>
+        </w:rPr>
+        <w:t xml:space="preserve"> Windows 8, dengan klien </w:t>
+      </w:r>
+      <w:r>
+        <w:rPr>
+          <w:rFonts w:ascii="Times New Roman" w:hAnsi="Times New Roman" w:cs="Times New Roman"/>
+          <w:sz w:val="24"/>
+          <w:szCs w:val="24"/>
+        </w:rPr>
+        <w:t xml:space="preserve">dijalankan di komputer </w:t>
+      </w:r>
+      <w:proofErr w:type="spellStart"/>
+      <w:r>
+        <w:rPr>
+          <w:rFonts w:ascii="Times New Roman" w:hAnsi="Times New Roman" w:cs="Times New Roman"/>
+          <w:sz w:val="24"/>
+          <w:szCs w:val="24"/>
+        </w:rPr>
+        <w:t>desktop</w:t>
+      </w:r>
+      <w:proofErr w:type="spellEnd"/>
+      <w:r>
+        <w:rPr>
+          <w:rFonts w:ascii="Times New Roman" w:hAnsi="Times New Roman" w:cs="Times New Roman"/>
+          <w:sz w:val="24"/>
+          <w:szCs w:val="24"/>
+        </w:rPr>
+        <w:t xml:space="preserve"> dan </w:t>
+      </w:r>
+      <w:proofErr w:type="spellStart"/>
+      <w:r>
+        <w:rPr>
+          <w:rFonts w:ascii="Times New Roman" w:hAnsi="Times New Roman" w:cs="Times New Roman"/>
+          <w:sz w:val="24"/>
+          <w:szCs w:val="24"/>
+        </w:rPr>
+        <w:t>server</w:t>
+      </w:r>
+      <w:proofErr w:type="spellEnd"/>
+      <w:r>
+        <w:rPr>
+          <w:rFonts w:ascii="Times New Roman" w:hAnsi="Times New Roman" w:cs="Times New Roman"/>
+          <w:sz w:val="24"/>
+          <w:szCs w:val="24"/>
+        </w:rPr>
+        <w:t xml:space="preserve"> dijalankan di kedua komputer.</w:t>
+      </w:r>
+    </w:p>
+    <w:p>
+      <w:pPr>
+        <w:pStyle w:val="Title"/>
+      </w:pPr>
+      <w:r>
+        <w:t>2. Pendistribusian Data</w:t>
+      </w:r>
+    </w:p>
+    <w:p>
+      <w:pPr>
+        <w:rPr>
+          <w:rFonts w:ascii="Times New Roman" w:hAnsi="Times New Roman" w:cs="Times New Roman"/>
+          <w:sz w:val="24"/>
+          <w:szCs w:val="24"/>
+        </w:rPr>
+      </w:pPr>
+      <w:r>
+        <w:rPr>
+          <w:rFonts w:ascii="Times New Roman" w:hAnsi="Times New Roman" w:cs="Times New Roman"/>
+          <w:sz w:val="24"/>
+          <w:szCs w:val="24"/>
+        </w:rPr>
+        <w:t xml:space="preserve">Untuk mendistribusikan data, dilakukan perhitungan </w:t>
+      </w:r>
+      <w:proofErr w:type="spellStart"/>
+      <w:r>
+        <w:rPr>
+          <w:rFonts w:ascii="Times New Roman" w:hAnsi="Times New Roman" w:cs="Times New Roman"/>
+          <w:sz w:val="24"/>
+          <w:szCs w:val="24"/>
+        </w:rPr>
+        <w:t>hash</w:t>
+      </w:r>
+      <w:proofErr w:type="spellEnd"/>
+      <w:r>
+        <w:rPr>
+          <w:rFonts w:ascii="Times New Roman" w:hAnsi="Times New Roman" w:cs="Times New Roman"/>
+          <w:sz w:val="24"/>
+          <w:szCs w:val="24"/>
+        </w:rPr>
+        <w:t xml:space="preserve"> </w:t>
+      </w:r>
+      <w:proofErr w:type="spellStart"/>
+      <w:r>
+        <w:rPr>
+          <w:rFonts w:ascii="Times New Roman" w:hAnsi="Times New Roman" w:cs="Times New Roman"/>
+          <w:sz w:val="24"/>
+          <w:szCs w:val="24"/>
+        </w:rPr>
+        <w:t>key</w:t>
+      </w:r>
+      <w:proofErr w:type="spellEnd"/>
+      <w:r>
+        <w:rPr>
+          <w:rFonts w:ascii="Times New Roman" w:hAnsi="Times New Roman" w:cs="Times New Roman"/>
+          <w:sz w:val="24"/>
+          <w:szCs w:val="24"/>
+        </w:rPr>
+        <w:t xml:space="preserve"> dari </w:t>
+      </w:r>
+      <w:proofErr w:type="spellStart"/>
+      <w:r>
+        <w:rPr>
+          <w:rFonts w:ascii="Times New Roman" w:hAnsi="Times New Roman" w:cs="Times New Roman"/>
+          <w:sz w:val="24"/>
+          <w:szCs w:val="24"/>
+        </w:rPr>
+        <w:t>key</w:t>
+      </w:r>
+      <w:proofErr w:type="spellEnd"/>
+      <w:r>
+        <w:rPr>
+          <w:rFonts w:ascii="Times New Roman" w:hAnsi="Times New Roman" w:cs="Times New Roman"/>
+          <w:sz w:val="24"/>
+          <w:szCs w:val="24"/>
+        </w:rPr>
+        <w:t xml:space="preserve"> dengan menggunakan nilai </w:t>
+      </w:r>
+      <w:proofErr w:type="spellStart"/>
+      <w:r>
+        <w:rPr>
+          <w:rFonts w:ascii="Times New Roman" w:hAnsi="Times New Roman" w:cs="Times New Roman"/>
+          <w:sz w:val="24"/>
+          <w:szCs w:val="24"/>
+        </w:rPr>
+        <w:t>hashCode</w:t>
+      </w:r>
+      <w:proofErr w:type="spellEnd"/>
+      <w:r>
+        <w:rPr>
+          <w:rFonts w:ascii="Times New Roman" w:hAnsi="Times New Roman" w:cs="Times New Roman"/>
+          <w:sz w:val="24"/>
+          <w:szCs w:val="24"/>
+        </w:rPr>
+        <w:t xml:space="preserve">() dari Java. Kemudian, dihitung </w:t>
+      </w:r>
+      <w:proofErr w:type="spellStart"/>
+      <w:r>
+        <w:rPr>
+          <w:rFonts w:ascii="Times New Roman" w:hAnsi="Times New Roman" w:cs="Times New Roman"/>
+          <w:sz w:val="24"/>
+          <w:szCs w:val="24"/>
+        </w:rPr>
+        <w:t>token</w:t>
+      </w:r>
+      <w:proofErr w:type="spellEnd"/>
+      <w:r>
+        <w:rPr>
+          <w:rFonts w:ascii="Times New Roman" w:hAnsi="Times New Roman" w:cs="Times New Roman"/>
+          <w:sz w:val="24"/>
+          <w:szCs w:val="24"/>
+        </w:rPr>
+        <w:t xml:space="preserve"> </w:t>
+      </w:r>
+      <w:proofErr w:type="spellStart"/>
+      <w:r>
+        <w:rPr>
+          <w:rFonts w:ascii="Times New Roman" w:hAnsi="Times New Roman" w:cs="Times New Roman"/>
+          <w:sz w:val="24"/>
+          <w:szCs w:val="24"/>
+        </w:rPr>
+        <w:t>server</w:t>
+      </w:r>
+      <w:proofErr w:type="spellEnd"/>
+      <w:r>
+        <w:rPr>
+          <w:rFonts w:ascii="Times New Roman" w:hAnsi="Times New Roman" w:cs="Times New Roman"/>
+          <w:sz w:val="24"/>
+          <w:szCs w:val="24"/>
+        </w:rPr>
+        <w:t xml:space="preserve"> yang harus mendistribusikan data, yaitu </w:t>
+      </w:r>
+      <w:proofErr w:type="spellStart"/>
+      <w:r>
+        <w:rPr>
+          <w:rFonts w:ascii="Times New Roman" w:hAnsi="Times New Roman" w:cs="Times New Roman"/>
+          <w:sz w:val="24"/>
+          <w:szCs w:val="24"/>
+        </w:rPr>
+        <w:t>hash</w:t>
+      </w:r>
+      <w:proofErr w:type="spellEnd"/>
+      <w:r>
+        <w:rPr>
+          <w:rFonts w:ascii="Times New Roman" w:hAnsi="Times New Roman" w:cs="Times New Roman"/>
+          <w:sz w:val="24"/>
+          <w:szCs w:val="24"/>
+        </w:rPr>
+        <w:t xml:space="preserve"> </w:t>
+      </w:r>
+      <w:proofErr w:type="spellStart"/>
+      <w:r>
+        <w:rPr>
+          <w:rFonts w:ascii="Times New Roman" w:hAnsi="Times New Roman" w:cs="Times New Roman"/>
+          <w:sz w:val="24"/>
+          <w:szCs w:val="24"/>
+        </w:rPr>
+        <w:t>modulo</w:t>
+      </w:r>
+      <w:proofErr w:type="spellEnd"/>
+      <w:r>
+        <w:rPr>
+          <w:rFonts w:ascii="Times New Roman" w:hAnsi="Times New Roman" w:cs="Times New Roman"/>
+          <w:sz w:val="24"/>
+          <w:szCs w:val="24"/>
+        </w:rPr>
+        <w:t xml:space="preserve"> jumlah </w:t>
+      </w:r>
+      <w:proofErr w:type="spellStart"/>
+      <w:r>
+        <w:rPr>
+          <w:rFonts w:ascii="Times New Roman" w:hAnsi="Times New Roman" w:cs="Times New Roman"/>
+          <w:sz w:val="24"/>
+          <w:szCs w:val="24"/>
+        </w:rPr>
+        <w:t>server</w:t>
+      </w:r>
+      <w:proofErr w:type="spellEnd"/>
+      <w:r>
+        <w:rPr>
+          <w:rFonts w:ascii="Times New Roman" w:hAnsi="Times New Roman" w:cs="Times New Roman"/>
+          <w:sz w:val="24"/>
+          <w:szCs w:val="24"/>
+        </w:rPr>
+        <w:t xml:space="preserve">. Setelah itu, berdasarkan nilai tersebut data dikirim ke </w:t>
+      </w:r>
+      <w:proofErr w:type="spellStart"/>
+      <w:r>
+        <w:rPr>
+          <w:rFonts w:ascii="Times New Roman" w:hAnsi="Times New Roman" w:cs="Times New Roman"/>
+          <w:sz w:val="24"/>
+          <w:szCs w:val="24"/>
+        </w:rPr>
+        <w:t>server</w:t>
+      </w:r>
+      <w:proofErr w:type="spellEnd"/>
+      <w:r>
+        <w:rPr>
+          <w:rFonts w:ascii="Times New Roman" w:hAnsi="Times New Roman" w:cs="Times New Roman"/>
+          <w:sz w:val="24"/>
+          <w:szCs w:val="24"/>
+        </w:rPr>
+        <w:t xml:space="preserve"> </w:t>
+      </w:r>
+      <w:r>
+        <w:rPr>
+          <w:rFonts w:ascii="Times New Roman" w:hAnsi="Times New Roman" w:cs="Times New Roman"/>
+          <w:sz w:val="24"/>
+          <w:szCs w:val="24"/>
+        </w:rPr>
+        <w:t>yang seharusnya menyimpan data.</w:t>
+      </w:r>
+    </w:p>
+    <w:p>
+      <w:pPr>
+        <w:rPr>
+          <w:rFonts w:ascii="Times New Roman" w:hAnsi="Times New Roman" w:cs="Times New Roman"/>
+          <w:sz w:val="24"/>
+          <w:szCs w:val="24"/>
+        </w:rPr>
+      </w:pPr>
+      <w:r>
+        <w:rPr>
+          <w:rFonts w:ascii="Times New Roman" w:hAnsi="Times New Roman" w:cs="Times New Roman"/>
+          <w:sz w:val="24"/>
+          <w:szCs w:val="24"/>
+        </w:rPr>
+        <w:t xml:space="preserve">Untuk mengambil data, </w:t>
+      </w:r>
+      <w:proofErr w:type="spellStart"/>
+      <w:r>
+        <w:rPr>
+          <w:rFonts w:ascii="Times New Roman" w:hAnsi="Times New Roman" w:cs="Times New Roman"/>
+          <w:sz w:val="24"/>
+          <w:szCs w:val="24"/>
+        </w:rPr>
+        <w:t>server</w:t>
+      </w:r>
+      <w:proofErr w:type="spellEnd"/>
+      <w:r>
+        <w:rPr>
+          <w:rFonts w:ascii="Times New Roman" w:hAnsi="Times New Roman" w:cs="Times New Roman"/>
+          <w:sz w:val="24"/>
+          <w:szCs w:val="24"/>
+        </w:rPr>
+        <w:t xml:space="preserve"> mengontak semua </w:t>
+      </w:r>
+      <w:proofErr w:type="spellStart"/>
+      <w:r>
+        <w:rPr>
+          <w:rFonts w:ascii="Times New Roman" w:hAnsi="Times New Roman" w:cs="Times New Roman"/>
+          <w:sz w:val="24"/>
+          <w:szCs w:val="24"/>
+        </w:rPr>
+        <w:t>server</w:t>
+      </w:r>
+      <w:proofErr w:type="spellEnd"/>
+      <w:r>
+        <w:rPr>
+          <w:rFonts w:ascii="Times New Roman" w:hAnsi="Times New Roman" w:cs="Times New Roman"/>
+          <w:sz w:val="24"/>
+          <w:szCs w:val="24"/>
+        </w:rPr>
+        <w:t xml:space="preserve"> teman dan mengumpulkan data-data yang ada, kemudian diproses (</w:t>
+      </w:r>
+      <w:proofErr w:type="spellStart"/>
+      <w:r>
+        <w:rPr>
+          <w:rFonts w:ascii="Times New Roman" w:hAnsi="Times New Roman" w:cs="Times New Roman"/>
+          <w:sz w:val="24"/>
+          <w:szCs w:val="24"/>
+        </w:rPr>
+        <w:t>di-sort</w:t>
+      </w:r>
+      <w:proofErr w:type="spellEnd"/>
+      <w:r>
+        <w:rPr>
+          <w:rFonts w:ascii="Times New Roman" w:hAnsi="Times New Roman" w:cs="Times New Roman"/>
+          <w:sz w:val="24"/>
+          <w:szCs w:val="24"/>
+        </w:rPr>
+        <w:t xml:space="preserve">) dan diambil data dengan </w:t>
+      </w:r>
+      <w:proofErr w:type="spellStart"/>
+      <w:r>
+        <w:rPr>
+          <w:rFonts w:ascii="Times New Roman" w:hAnsi="Times New Roman" w:cs="Times New Roman"/>
+          <w:sz w:val="24"/>
+          <w:szCs w:val="24"/>
+        </w:rPr>
+        <w:t>timestamp</w:t>
+      </w:r>
+      <w:proofErr w:type="spellEnd"/>
+      <w:r>
+        <w:rPr>
+          <w:rFonts w:ascii="Times New Roman" w:hAnsi="Times New Roman" w:cs="Times New Roman"/>
+          <w:sz w:val="24"/>
+          <w:szCs w:val="24"/>
+        </w:rPr>
+        <w:t xml:space="preserve"> terakhir, bar</w:t>
+      </w:r>
+      <w:r>
+        <w:rPr>
+          <w:rFonts w:ascii="Times New Roman" w:hAnsi="Times New Roman" w:cs="Times New Roman"/>
+          <w:sz w:val="24"/>
+          <w:szCs w:val="24"/>
+        </w:rPr>
+        <w:t xml:space="preserve">u dikirimkan kembali ke </w:t>
+      </w:r>
+      <w:proofErr w:type="spellStart"/>
+      <w:r>
+        <w:rPr>
+          <w:rFonts w:ascii="Times New Roman" w:hAnsi="Times New Roman" w:cs="Times New Roman"/>
+          <w:sz w:val="24"/>
+          <w:szCs w:val="24"/>
+        </w:rPr>
+        <w:t>client</w:t>
+      </w:r>
+      <w:proofErr w:type="spellEnd"/>
+      <w:r>
+        <w:rPr>
+          <w:rFonts w:ascii="Times New Roman" w:hAnsi="Times New Roman" w:cs="Times New Roman"/>
+          <w:sz w:val="24"/>
+          <w:szCs w:val="24"/>
+        </w:rPr>
+        <w:t>.</w:t>
+      </w:r>
+    </w:p>
+    <w:p>
+      <w:pPr>
+        <w:rPr>
+          <w:rFonts w:ascii="Times New Roman" w:hAnsi="Times New Roman" w:cs="Times New Roman"/>
+          <w:sz w:val="24"/>
+          <w:szCs w:val="24"/>
+        </w:rPr>
+      </w:pPr>
+      <w:r>
+        <w:rPr>
+          <w:rFonts w:ascii="Times New Roman" w:hAnsi="Times New Roman" w:cs="Times New Roman"/>
+          <w:sz w:val="24"/>
+          <w:szCs w:val="24"/>
+        </w:rPr>
+        <w:t xml:space="preserve">Dengan kata lain, </w:t>
+      </w:r>
+      <w:proofErr w:type="spellStart"/>
+      <w:r>
+        <w:rPr>
+          <w:rFonts w:ascii="Times New Roman" w:hAnsi="Times New Roman" w:cs="Times New Roman"/>
+          <w:sz w:val="24"/>
+          <w:szCs w:val="24"/>
+        </w:rPr>
+        <w:t>server</w:t>
+      </w:r>
+      <w:proofErr w:type="spellEnd"/>
+      <w:r>
+        <w:rPr>
+          <w:rFonts w:ascii="Times New Roman" w:hAnsi="Times New Roman" w:cs="Times New Roman"/>
+          <w:sz w:val="24"/>
+          <w:szCs w:val="24"/>
+        </w:rPr>
+        <w:t xml:space="preserve"> memiliki </w:t>
+      </w:r>
+      <w:proofErr w:type="spellStart"/>
+      <w:r>
+        <w:rPr>
+          <w:rFonts w:ascii="Times New Roman" w:hAnsi="Times New Roman" w:cs="Times New Roman"/>
+          <w:sz w:val="24"/>
+          <w:szCs w:val="24"/>
+        </w:rPr>
+        <w:t>token</w:t>
+      </w:r>
+      <w:proofErr w:type="spellEnd"/>
+      <w:r>
+        <w:rPr>
+          <w:rFonts w:ascii="Times New Roman" w:hAnsi="Times New Roman" w:cs="Times New Roman"/>
+          <w:sz w:val="24"/>
+          <w:szCs w:val="24"/>
+        </w:rPr>
+        <w:t xml:space="preserve"> berupa urutan kehadirannya, dengan toke berupa angka 0..N-1, di mana N adalah banyaknya </w:t>
+      </w:r>
+      <w:proofErr w:type="spellStart"/>
+      <w:r>
+        <w:rPr>
+          <w:rFonts w:ascii="Times New Roman" w:hAnsi="Times New Roman" w:cs="Times New Roman"/>
+          <w:sz w:val="24"/>
+          <w:szCs w:val="24"/>
+        </w:rPr>
+        <w:t>server</w:t>
+      </w:r>
+      <w:proofErr w:type="spellEnd"/>
+      <w:r>
+        <w:rPr>
+          <w:rFonts w:ascii="Times New Roman" w:hAnsi="Times New Roman" w:cs="Times New Roman"/>
+          <w:sz w:val="24"/>
+          <w:szCs w:val="24"/>
+        </w:rPr>
+        <w:t xml:space="preserve">. Kemudian, </w:t>
+      </w:r>
+      <w:proofErr w:type="spellStart"/>
+      <w:r>
+        <w:rPr>
+          <w:rFonts w:ascii="Times New Roman" w:hAnsi="Times New Roman" w:cs="Times New Roman"/>
+          <w:sz w:val="24"/>
+          <w:szCs w:val="24"/>
+        </w:rPr>
+        <w:t>server</w:t>
+      </w:r>
+      <w:proofErr w:type="spellEnd"/>
+      <w:r>
+        <w:rPr>
+          <w:rFonts w:ascii="Times New Roman" w:hAnsi="Times New Roman" w:cs="Times New Roman"/>
+          <w:sz w:val="24"/>
+          <w:szCs w:val="24"/>
+        </w:rPr>
+        <w:t xml:space="preserve"> 0 akan mengurus data 0, N, 2N, 3N, ..., </w:t>
+      </w:r>
+      <w:proofErr w:type="spellStart"/>
+      <w:r>
+        <w:rPr>
+          <w:rFonts w:ascii="Times New Roman" w:hAnsi="Times New Roman" w:cs="Times New Roman"/>
+          <w:sz w:val="24"/>
+          <w:szCs w:val="24"/>
+        </w:rPr>
+        <w:t>server</w:t>
+      </w:r>
+      <w:proofErr w:type="spellEnd"/>
+      <w:r>
+        <w:rPr>
+          <w:rFonts w:ascii="Times New Roman" w:hAnsi="Times New Roman" w:cs="Times New Roman"/>
+          <w:sz w:val="24"/>
+          <w:szCs w:val="24"/>
+        </w:rPr>
+        <w:t xml:space="preserve"> 1 akan mengurus data 1, N+1, 2N+1, 3N+1, ..., begitu seterusnya hingga </w:t>
+      </w:r>
+      <w:proofErr w:type="spellStart"/>
+      <w:r>
+        <w:rPr>
+          <w:rFonts w:ascii="Times New Roman" w:hAnsi="Times New Roman" w:cs="Times New Roman"/>
+          <w:sz w:val="24"/>
+          <w:szCs w:val="24"/>
+        </w:rPr>
+        <w:t>server</w:t>
+      </w:r>
+      <w:proofErr w:type="spellEnd"/>
+      <w:r>
+        <w:rPr>
+          <w:rFonts w:ascii="Times New Roman" w:hAnsi="Times New Roman" w:cs="Times New Roman"/>
+          <w:sz w:val="24"/>
+          <w:szCs w:val="24"/>
+        </w:rPr>
+        <w:t xml:space="preserve"> N-1 akan mengurus data N-1, 2N-1, 3N-1, .... Adapun nilai maksimum </w:t>
+      </w:r>
+      <w:proofErr w:type="spellStart"/>
+      <w:r>
+        <w:rPr>
+          <w:rFonts w:ascii="Times New Roman" w:hAnsi="Times New Roman" w:cs="Times New Roman"/>
+          <w:sz w:val="24"/>
+          <w:szCs w:val="24"/>
+        </w:rPr>
+        <w:t>hash</w:t>
+      </w:r>
+      <w:proofErr w:type="spellEnd"/>
+      <w:r>
+        <w:rPr>
+          <w:rFonts w:ascii="Times New Roman" w:hAnsi="Times New Roman" w:cs="Times New Roman"/>
+          <w:sz w:val="24"/>
+          <w:szCs w:val="24"/>
+        </w:rPr>
+        <w:t xml:space="preserve">, karena menggunakan implementasi </w:t>
+      </w:r>
+      <w:proofErr w:type="spellStart"/>
+      <w:r>
+        <w:rPr>
+          <w:rFonts w:ascii="Times New Roman" w:hAnsi="Times New Roman" w:cs="Times New Roman"/>
+          <w:sz w:val="24"/>
+          <w:szCs w:val="24"/>
+        </w:rPr>
+        <w:t>hashCode</w:t>
+      </w:r>
+      <w:proofErr w:type="spellEnd"/>
+      <w:r>
+        <w:rPr>
+          <w:rFonts w:ascii="Times New Roman" w:hAnsi="Times New Roman" w:cs="Times New Roman"/>
+          <w:sz w:val="24"/>
+          <w:szCs w:val="24"/>
+        </w:rPr>
+        <w:t xml:space="preserve">() Java, terbatas </w:t>
+      </w:r>
+      <w:r>
+        <w:rPr>
+          <w:rFonts w:ascii="Times New Roman" w:hAnsi="Times New Roman" w:cs="Times New Roman"/>
+          <w:sz w:val="24"/>
+          <w:szCs w:val="24"/>
+        </w:rPr>
+        <w:t>di antara 0..</w:t>
+      </w:r>
+      <w:r>
+        <w:rPr>
+          <w:rFonts w:ascii="Times New Roman" w:hAnsi="Times New Roman" w:cs="Times New Roman"/>
+          <w:sz w:val="24"/>
+          <w:szCs w:val="24"/>
+        </w:rPr>
+        <w:t>2</w:t>
+      </w:r>
+      <w:r>
+        <w:rPr>
+          <w:rFonts w:ascii="Times New Roman" w:hAnsi="Times New Roman" w:cs="Times New Roman"/>
+          <w:sz w:val="24"/>
+          <w:szCs w:val="24"/>
+          <w:vertAlign w:val="superscript"/>
+        </w:rPr>
+        <w:t>31</w:t>
+      </w:r>
+      <w:r>
+        <w:rPr>
+          <w:rFonts w:ascii="Times New Roman" w:hAnsi="Times New Roman" w:cs="Times New Roman"/>
+          <w:sz w:val="24"/>
+          <w:szCs w:val="24"/>
+        </w:rPr>
+        <w:t xml:space="preserve">-1 (maksimum nilai </w:t>
+      </w:r>
+      <w:proofErr w:type="spellStart"/>
+      <w:r>
+        <w:rPr>
+          <w:rFonts w:ascii="Times New Roman" w:hAnsi="Times New Roman" w:cs="Times New Roman"/>
+          <w:sz w:val="24"/>
+          <w:szCs w:val="24"/>
+        </w:rPr>
+        <w:t>signed</w:t>
+      </w:r>
+      <w:proofErr w:type="spellEnd"/>
+      <w:r>
+        <w:rPr>
+          <w:rFonts w:ascii="Times New Roman" w:hAnsi="Times New Roman" w:cs="Times New Roman"/>
+          <w:sz w:val="24"/>
+          <w:szCs w:val="24"/>
+        </w:rPr>
+        <w:t xml:space="preserve"> </w:t>
+      </w:r>
+      <w:proofErr w:type="spellStart"/>
+      <w:r>
+        <w:rPr>
+          <w:rFonts w:ascii="Times New Roman" w:hAnsi="Times New Roman" w:cs="Times New Roman"/>
+          <w:sz w:val="24"/>
+          <w:szCs w:val="24"/>
+        </w:rPr>
+        <w:t>integer</w:t>
+      </w:r>
+      <w:proofErr w:type="spellEnd"/>
+      <w:r>
+        <w:rPr>
+          <w:rFonts w:ascii="Times New Roman" w:hAnsi="Times New Roman" w:cs="Times New Roman"/>
+          <w:sz w:val="24"/>
+          <w:szCs w:val="24"/>
+        </w:rPr>
+        <w:t>).</w:t>
+      </w:r>
       <w:bookmarkStart w:id="0" w:name="_GoBack"/>
       <w:bookmarkEnd w:id="0"/>
-    </w:p>
-    <w:p>
-      <w:pPr>
-        <w:jc w:val="center"/>
-        <w:rPr>
-          <w:rFonts w:ascii="Times New Roman" w:hAnsi="Times New Roman" w:cs="Times New Roman"/>
-          <w:sz w:val="24"/>
-          <w:szCs w:val="24"/>
-        </w:rPr>
-      </w:pPr>
-      <w:r>
-        <w:rPr>
-          <w:rFonts w:ascii="Times New Roman" w:hAnsi="Times New Roman" w:cs="Times New Roman"/>
-          <w:sz w:val="24"/>
-          <w:szCs w:val="24"/>
-        </w:rPr>
-        <w:t>Sekolah Teknik Elektro dan Informatika - Institut Teknologi Bandung</w:t>
-      </w:r>
-    </w:p>
-    <w:p>
-      <w:pPr>
-        <w:jc w:val="center"/>
-        <w:rPr>
-          <w:rFonts w:ascii="Times New Roman" w:hAnsi="Times New Roman" w:cs="Times New Roman"/>
-          <w:sz w:val="24"/>
-          <w:szCs w:val="24"/>
-        </w:rPr>
-      </w:pPr>
-      <w:r>
-        <w:rPr>
-          <w:rFonts w:ascii="Times New Roman" w:hAnsi="Times New Roman" w:cs="Times New Roman"/>
-          <w:sz w:val="24"/>
-          <w:szCs w:val="24"/>
-        </w:rPr>
-        <w:t xml:space="preserve">Jl. </w:t>
-      </w:r>
-      <w:proofErr w:type="spellStart"/>
-      <w:r>
-        <w:rPr>
-          <w:rFonts w:ascii="Times New Roman" w:hAnsi="Times New Roman" w:cs="Times New Roman"/>
-          <w:sz w:val="24"/>
-          <w:szCs w:val="24"/>
-        </w:rPr>
-        <w:t>Ganesha</w:t>
-      </w:r>
-      <w:proofErr w:type="spellEnd"/>
-      <w:r>
-        <w:rPr>
-          <w:rFonts w:ascii="Times New Roman" w:hAnsi="Times New Roman" w:cs="Times New Roman"/>
-          <w:sz w:val="24"/>
-          <w:szCs w:val="24"/>
-        </w:rPr>
-        <w:t xml:space="preserve"> 10, Bandung 40132</w:t>
-      </w:r>
-    </w:p>
-    <w:p>
-      <w:pPr>
-        <w:rPr>
-          <w:rFonts w:ascii="Times New Roman" w:hAnsi="Times New Roman" w:cs="Times New Roman"/>
-          <w:sz w:val="24"/>
-          <w:szCs w:val="24"/>
-        </w:rPr>
-      </w:pPr>
-      <w:r>
-        <w:rPr>
-          <w:rFonts w:ascii="Times New Roman" w:hAnsi="Times New Roman" w:cs="Times New Roman"/>
-          <w:sz w:val="24"/>
-          <w:szCs w:val="24"/>
-        </w:rPr>
-        <w:br w:type="page"/>
-      </w:r>
-    </w:p>
-    <w:p>
-      <w:pPr>
-        <w:pStyle w:val="Title"/>
-      </w:pPr>
-      <w:r>
-        <w:lastRenderedPageBreak/>
-        <w:t xml:space="preserve">1. Eksekusi </w:t>
-      </w:r>
-      <w:proofErr w:type="spellStart"/>
-      <w:r>
-        <w:t>File</w:t>
-      </w:r>
-      <w:proofErr w:type="spellEnd"/>
-    </w:p>
-    <w:p>
-      <w:pPr>
-        <w:rPr>
-          <w:rFonts w:ascii="Times New Roman" w:hAnsi="Times New Roman" w:cs="Times New Roman"/>
-          <w:sz w:val="24"/>
-          <w:szCs w:val="24"/>
-        </w:rPr>
-      </w:pPr>
-      <w:proofErr w:type="spellStart"/>
-      <w:r>
-        <w:rPr>
-          <w:rFonts w:ascii="Times New Roman" w:hAnsi="Times New Roman" w:cs="Times New Roman"/>
-          <w:sz w:val="24"/>
-          <w:szCs w:val="24"/>
-        </w:rPr>
-        <w:t>File</w:t>
-      </w:r>
-      <w:proofErr w:type="spellEnd"/>
-      <w:r>
-        <w:rPr>
-          <w:rFonts w:ascii="Times New Roman" w:hAnsi="Times New Roman" w:cs="Times New Roman"/>
-          <w:sz w:val="24"/>
-          <w:szCs w:val="24"/>
-        </w:rPr>
-        <w:t xml:space="preserve"> yang telah dibuat untuk pengumpulan tahap 2 adalah:</w:t>
-      </w:r>
-    </w:p>
-    <w:p>
-      <w:pPr>
-        <w:rPr>
-          <w:rFonts w:ascii="Times New Roman" w:hAnsi="Times New Roman" w:cs="Times New Roman"/>
-          <w:sz w:val="24"/>
-          <w:szCs w:val="24"/>
-        </w:rPr>
-      </w:pPr>
-      <w:r>
-        <w:rPr>
-          <w:rFonts w:ascii="Times New Roman" w:hAnsi="Times New Roman" w:cs="Times New Roman"/>
-          <w:sz w:val="24"/>
-          <w:szCs w:val="24"/>
-        </w:rPr>
-        <w:tab/>
-        <w:t xml:space="preserve">a. </w:t>
-      </w:r>
-      <w:proofErr w:type="spellStart"/>
-      <w:r>
-        <w:rPr>
-          <w:rFonts w:ascii="Times New Roman" w:hAnsi="Times New Roman" w:cs="Times New Roman"/>
-          <w:sz w:val="24"/>
-          <w:szCs w:val="24"/>
-        </w:rPr>
-        <w:t>Client.java</w:t>
-      </w:r>
-      <w:proofErr w:type="spellEnd"/>
-      <w:r>
-        <w:rPr>
-          <w:rFonts w:ascii="Times New Roman" w:hAnsi="Times New Roman" w:cs="Times New Roman"/>
-          <w:sz w:val="24"/>
-          <w:szCs w:val="24"/>
-        </w:rPr>
-        <w:t xml:space="preserve">, berisi implementasi klien sederhana untuk </w:t>
-      </w:r>
-      <w:proofErr w:type="spellStart"/>
-      <w:r>
-        <w:rPr>
-          <w:rFonts w:ascii="Times New Roman" w:hAnsi="Times New Roman" w:cs="Times New Roman"/>
-          <w:sz w:val="24"/>
-          <w:szCs w:val="24"/>
-        </w:rPr>
-        <w:t>terkoneksi</w:t>
-      </w:r>
-      <w:proofErr w:type="spellEnd"/>
-      <w:r>
-        <w:rPr>
-          <w:rFonts w:ascii="Times New Roman" w:hAnsi="Times New Roman" w:cs="Times New Roman"/>
-          <w:sz w:val="24"/>
-          <w:szCs w:val="24"/>
-        </w:rPr>
-        <w:t xml:space="preserve"> ke </w:t>
-      </w:r>
-      <w:proofErr w:type="spellStart"/>
-      <w:r>
-        <w:rPr>
-          <w:rFonts w:ascii="Times New Roman" w:hAnsi="Times New Roman" w:cs="Times New Roman"/>
-          <w:sz w:val="24"/>
-          <w:szCs w:val="24"/>
-        </w:rPr>
-        <w:t>server</w:t>
-      </w:r>
-      <w:proofErr w:type="spellEnd"/>
-      <w:r>
-        <w:rPr>
-          <w:rFonts w:ascii="Times New Roman" w:hAnsi="Times New Roman" w:cs="Times New Roman"/>
-          <w:sz w:val="24"/>
-          <w:szCs w:val="24"/>
-        </w:rPr>
-        <w:t>.</w:t>
-      </w:r>
-    </w:p>
-    <w:p>
-      <w:pPr>
-        <w:rPr>
-          <w:rFonts w:ascii="Times New Roman" w:hAnsi="Times New Roman" w:cs="Times New Roman"/>
-          <w:sz w:val="24"/>
-          <w:szCs w:val="24"/>
-        </w:rPr>
-      </w:pPr>
-      <w:r>
-        <w:rPr>
-          <w:rFonts w:ascii="Times New Roman" w:hAnsi="Times New Roman" w:cs="Times New Roman"/>
-          <w:sz w:val="24"/>
-          <w:szCs w:val="24"/>
-        </w:rPr>
-        <w:tab/>
-        <w:t xml:space="preserve">b. </w:t>
-      </w:r>
-      <w:proofErr w:type="spellStart"/>
-      <w:r>
-        <w:rPr>
-          <w:rFonts w:ascii="Times New Roman" w:hAnsi="Times New Roman" w:cs="Times New Roman"/>
-          <w:sz w:val="24"/>
-          <w:szCs w:val="24"/>
-        </w:rPr>
-        <w:t>Server.java</w:t>
-      </w:r>
-      <w:proofErr w:type="spellEnd"/>
-      <w:r>
-        <w:rPr>
-          <w:rFonts w:ascii="Times New Roman" w:hAnsi="Times New Roman" w:cs="Times New Roman"/>
-          <w:sz w:val="24"/>
-          <w:szCs w:val="24"/>
-        </w:rPr>
-        <w:t xml:space="preserve">, berisi kode </w:t>
-      </w:r>
-      <w:proofErr w:type="spellStart"/>
-      <w:r>
-        <w:rPr>
-          <w:rFonts w:ascii="Times New Roman" w:hAnsi="Times New Roman" w:cs="Times New Roman"/>
-          <w:sz w:val="24"/>
-          <w:szCs w:val="24"/>
-        </w:rPr>
-        <w:t>server</w:t>
-      </w:r>
-      <w:proofErr w:type="spellEnd"/>
-      <w:r>
-        <w:rPr>
-          <w:rFonts w:ascii="Times New Roman" w:hAnsi="Times New Roman" w:cs="Times New Roman"/>
-          <w:sz w:val="24"/>
-          <w:szCs w:val="24"/>
-        </w:rPr>
-        <w:t>.</w:t>
-      </w:r>
-    </w:p>
-    <w:p>
-      <w:pPr>
-        <w:rPr>
-          <w:rFonts w:ascii="Times New Roman" w:hAnsi="Times New Roman" w:cs="Times New Roman"/>
-          <w:sz w:val="24"/>
-          <w:szCs w:val="24"/>
-        </w:rPr>
-      </w:pPr>
-      <w:r>
-        <w:rPr>
-          <w:rFonts w:ascii="Times New Roman" w:hAnsi="Times New Roman" w:cs="Times New Roman"/>
-          <w:sz w:val="24"/>
-          <w:szCs w:val="24"/>
-        </w:rPr>
-        <w:tab/>
-        <w:t xml:space="preserve">c. </w:t>
-      </w:r>
-      <w:proofErr w:type="spellStart"/>
-      <w:r>
-        <w:rPr>
-          <w:rFonts w:ascii="Times New Roman" w:hAnsi="Times New Roman" w:cs="Times New Roman"/>
-          <w:sz w:val="24"/>
-          <w:szCs w:val="24"/>
-        </w:rPr>
-        <w:t>ServerThread.java</w:t>
-      </w:r>
-      <w:proofErr w:type="spellEnd"/>
-      <w:r>
-        <w:rPr>
-          <w:rFonts w:ascii="Times New Roman" w:hAnsi="Times New Roman" w:cs="Times New Roman"/>
-          <w:sz w:val="24"/>
-          <w:szCs w:val="24"/>
-        </w:rPr>
-        <w:t xml:space="preserve">, berisi kode </w:t>
-      </w:r>
-      <w:proofErr w:type="spellStart"/>
-      <w:r>
-        <w:rPr>
-          <w:rFonts w:ascii="Times New Roman" w:hAnsi="Times New Roman" w:cs="Times New Roman"/>
-          <w:sz w:val="24"/>
-          <w:szCs w:val="24"/>
-        </w:rPr>
-        <w:t>thre</w:t>
-      </w:r>
-      <w:r>
-        <w:rPr>
-          <w:rFonts w:ascii="Times New Roman" w:hAnsi="Times New Roman" w:cs="Times New Roman"/>
-          <w:sz w:val="24"/>
-          <w:szCs w:val="24"/>
-        </w:rPr>
-        <w:t>ad</w:t>
-      </w:r>
-      <w:proofErr w:type="spellEnd"/>
-      <w:r>
-        <w:rPr>
-          <w:rFonts w:ascii="Times New Roman" w:hAnsi="Times New Roman" w:cs="Times New Roman"/>
-          <w:sz w:val="24"/>
-          <w:szCs w:val="24"/>
-        </w:rPr>
-        <w:t xml:space="preserve"> yang dijalankan oleh </w:t>
-      </w:r>
-      <w:proofErr w:type="spellStart"/>
-      <w:r>
-        <w:rPr>
-          <w:rFonts w:ascii="Times New Roman" w:hAnsi="Times New Roman" w:cs="Times New Roman"/>
-          <w:sz w:val="24"/>
-          <w:szCs w:val="24"/>
-        </w:rPr>
-        <w:t>server</w:t>
-      </w:r>
-      <w:proofErr w:type="spellEnd"/>
-      <w:r>
-        <w:rPr>
-          <w:rFonts w:ascii="Times New Roman" w:hAnsi="Times New Roman" w:cs="Times New Roman"/>
-          <w:sz w:val="24"/>
-          <w:szCs w:val="24"/>
-        </w:rPr>
-        <w:t>.</w:t>
-      </w:r>
-    </w:p>
-    <w:p>
-      <w:pPr>
-        <w:rPr>
-          <w:rFonts w:ascii="Times New Roman" w:hAnsi="Times New Roman" w:cs="Times New Roman"/>
-          <w:sz w:val="24"/>
-          <w:szCs w:val="24"/>
-        </w:rPr>
-      </w:pPr>
-      <w:r>
-        <w:rPr>
-          <w:rFonts w:ascii="Times New Roman" w:hAnsi="Times New Roman" w:cs="Times New Roman"/>
-          <w:sz w:val="24"/>
-          <w:szCs w:val="24"/>
-        </w:rPr>
-        <w:t xml:space="preserve">Untuk menjalankan </w:t>
-      </w:r>
-      <w:proofErr w:type="spellStart"/>
-      <w:r>
-        <w:rPr>
-          <w:rFonts w:ascii="Times New Roman" w:hAnsi="Times New Roman" w:cs="Times New Roman"/>
-          <w:sz w:val="24"/>
-          <w:szCs w:val="24"/>
-        </w:rPr>
-        <w:t>Client</w:t>
-      </w:r>
-      <w:proofErr w:type="spellEnd"/>
-      <w:r>
-        <w:rPr>
-          <w:rFonts w:ascii="Times New Roman" w:hAnsi="Times New Roman" w:cs="Times New Roman"/>
-          <w:sz w:val="24"/>
-          <w:szCs w:val="24"/>
-        </w:rPr>
-        <w:t xml:space="preserve">, </w:t>
-      </w:r>
-      <w:proofErr w:type="spellStart"/>
-      <w:r>
-        <w:rPr>
-          <w:rFonts w:ascii="Times New Roman" w:hAnsi="Times New Roman" w:cs="Times New Roman"/>
-          <w:sz w:val="24"/>
-          <w:szCs w:val="24"/>
-        </w:rPr>
-        <w:t>user</w:t>
-      </w:r>
-      <w:proofErr w:type="spellEnd"/>
-      <w:r>
-        <w:rPr>
-          <w:rFonts w:ascii="Times New Roman" w:hAnsi="Times New Roman" w:cs="Times New Roman"/>
-          <w:sz w:val="24"/>
-          <w:szCs w:val="24"/>
-        </w:rPr>
-        <w:t xml:space="preserve"> diharapkan untuk memasukkan dua buah </w:t>
-      </w:r>
-      <w:proofErr w:type="spellStart"/>
-      <w:r>
-        <w:rPr>
-          <w:rFonts w:ascii="Times New Roman" w:hAnsi="Times New Roman" w:cs="Times New Roman"/>
-          <w:sz w:val="24"/>
-          <w:szCs w:val="24"/>
-        </w:rPr>
-        <w:t>argument</w:t>
-      </w:r>
-      <w:proofErr w:type="spellEnd"/>
-      <w:r>
-        <w:rPr>
-          <w:rFonts w:ascii="Times New Roman" w:hAnsi="Times New Roman" w:cs="Times New Roman"/>
-          <w:sz w:val="24"/>
-          <w:szCs w:val="24"/>
-        </w:rPr>
-        <w:t xml:space="preserve"> yaitu &lt;</w:t>
-      </w:r>
-      <w:proofErr w:type="spellStart"/>
-      <w:r>
-        <w:rPr>
-          <w:rFonts w:ascii="Times New Roman" w:hAnsi="Times New Roman" w:cs="Times New Roman"/>
-          <w:sz w:val="24"/>
-          <w:szCs w:val="24"/>
-        </w:rPr>
-        <w:t>nama-host&gt;</w:t>
-      </w:r>
-      <w:proofErr w:type="spellEnd"/>
-      <w:r>
-        <w:rPr>
-          <w:rFonts w:ascii="Times New Roman" w:hAnsi="Times New Roman" w:cs="Times New Roman"/>
-          <w:sz w:val="24"/>
-          <w:szCs w:val="24"/>
-        </w:rPr>
-        <w:t xml:space="preserve"> dan &lt;</w:t>
-      </w:r>
-      <w:proofErr w:type="spellStart"/>
-      <w:r>
-        <w:rPr>
-          <w:rFonts w:ascii="Times New Roman" w:hAnsi="Times New Roman" w:cs="Times New Roman"/>
-          <w:sz w:val="24"/>
-          <w:szCs w:val="24"/>
-        </w:rPr>
-        <w:t>port&gt;</w:t>
-      </w:r>
-      <w:proofErr w:type="spellEnd"/>
-      <w:r>
-        <w:rPr>
-          <w:rFonts w:ascii="Times New Roman" w:hAnsi="Times New Roman" w:cs="Times New Roman"/>
-          <w:sz w:val="24"/>
-          <w:szCs w:val="24"/>
-        </w:rPr>
-        <w:t xml:space="preserve">. Kedua hal ini dibutuhkan untuk deklarasi </w:t>
-      </w:r>
-      <w:proofErr w:type="spellStart"/>
-      <w:r>
-        <w:rPr>
-          <w:rFonts w:ascii="Times New Roman" w:hAnsi="Times New Roman" w:cs="Times New Roman"/>
-          <w:sz w:val="24"/>
-          <w:szCs w:val="24"/>
-        </w:rPr>
-        <w:t>Socket</w:t>
-      </w:r>
-      <w:proofErr w:type="spellEnd"/>
-      <w:r>
-        <w:rPr>
-          <w:rFonts w:ascii="Times New Roman" w:hAnsi="Times New Roman" w:cs="Times New Roman"/>
-          <w:sz w:val="24"/>
-          <w:szCs w:val="24"/>
-        </w:rPr>
-        <w:t xml:space="preserve"> ke Server. Sedangkan untuk Server hanya membutuhkan satu buah </w:t>
-      </w:r>
-      <w:proofErr w:type="spellStart"/>
-      <w:r>
-        <w:rPr>
-          <w:rFonts w:ascii="Times New Roman" w:hAnsi="Times New Roman" w:cs="Times New Roman"/>
-          <w:sz w:val="24"/>
-          <w:szCs w:val="24"/>
-        </w:rPr>
-        <w:t>argument</w:t>
-      </w:r>
-      <w:proofErr w:type="spellEnd"/>
-      <w:r>
-        <w:rPr>
-          <w:rFonts w:ascii="Times New Roman" w:hAnsi="Times New Roman" w:cs="Times New Roman"/>
-          <w:sz w:val="24"/>
-          <w:szCs w:val="24"/>
-        </w:rPr>
-        <w:t xml:space="preserve"> yaitu &lt;</w:t>
-      </w:r>
-      <w:proofErr w:type="spellStart"/>
-      <w:r>
-        <w:rPr>
-          <w:rFonts w:ascii="Times New Roman" w:hAnsi="Times New Roman" w:cs="Times New Roman"/>
-          <w:sz w:val="24"/>
-          <w:szCs w:val="24"/>
-        </w:rPr>
-        <w:t>port&gt;</w:t>
-      </w:r>
-      <w:proofErr w:type="spellEnd"/>
-      <w:r>
-        <w:rPr>
-          <w:rFonts w:ascii="Times New Roman" w:hAnsi="Times New Roman" w:cs="Times New Roman"/>
-          <w:sz w:val="24"/>
-          <w:szCs w:val="24"/>
-        </w:rPr>
-        <w:t xml:space="preserve">. Koneksi dari </w:t>
-      </w:r>
-      <w:proofErr w:type="spellStart"/>
-      <w:r>
-        <w:rPr>
-          <w:rFonts w:ascii="Times New Roman" w:hAnsi="Times New Roman" w:cs="Times New Roman"/>
-          <w:sz w:val="24"/>
-          <w:szCs w:val="24"/>
-        </w:rPr>
-        <w:t>Client</w:t>
-      </w:r>
-      <w:proofErr w:type="spellEnd"/>
-      <w:r>
-        <w:rPr>
-          <w:rFonts w:ascii="Times New Roman" w:hAnsi="Times New Roman" w:cs="Times New Roman"/>
-          <w:sz w:val="24"/>
-          <w:szCs w:val="24"/>
-        </w:rPr>
-        <w:t xml:space="preserve"> dan Server menggunakan kelas </w:t>
-      </w:r>
-      <w:proofErr w:type="spellStart"/>
-      <w:r>
-        <w:rPr>
-          <w:rFonts w:ascii="Times New Roman" w:hAnsi="Times New Roman" w:cs="Times New Roman"/>
-          <w:sz w:val="24"/>
-          <w:szCs w:val="24"/>
-        </w:rPr>
-        <w:t>Socket</w:t>
-      </w:r>
-      <w:proofErr w:type="spellEnd"/>
-      <w:r>
-        <w:rPr>
-          <w:rFonts w:ascii="Times New Roman" w:hAnsi="Times New Roman" w:cs="Times New Roman"/>
-          <w:sz w:val="24"/>
-          <w:szCs w:val="24"/>
-        </w:rPr>
-        <w:t xml:space="preserve"> y</w:t>
-      </w:r>
-      <w:r>
-        <w:rPr>
-          <w:rFonts w:ascii="Times New Roman" w:hAnsi="Times New Roman" w:cs="Times New Roman"/>
-          <w:sz w:val="24"/>
-          <w:szCs w:val="24"/>
-        </w:rPr>
-        <w:t xml:space="preserve">ang disediakan oleh </w:t>
-      </w:r>
-      <w:proofErr w:type="spellStart"/>
-      <w:r>
-        <w:rPr>
-          <w:rFonts w:ascii="Times New Roman" w:hAnsi="Times New Roman" w:cs="Times New Roman"/>
-          <w:sz w:val="24"/>
-          <w:szCs w:val="24"/>
-        </w:rPr>
-        <w:t>java.net.*</w:t>
-      </w:r>
-      <w:proofErr w:type="spellEnd"/>
-      <w:r>
-        <w:rPr>
-          <w:rFonts w:ascii="Times New Roman" w:hAnsi="Times New Roman" w:cs="Times New Roman"/>
-          <w:sz w:val="24"/>
-          <w:szCs w:val="24"/>
-        </w:rPr>
-        <w:t>.</w:t>
-      </w:r>
-    </w:p>
-    <w:p>
-      <w:pPr>
-        <w:rPr>
-          <w:rFonts w:ascii="Times New Roman" w:hAnsi="Times New Roman" w:cs="Times New Roman"/>
-          <w:sz w:val="24"/>
-          <w:szCs w:val="24"/>
-        </w:rPr>
-      </w:pPr>
-      <w:r>
-        <w:rPr>
-          <w:rFonts w:ascii="Times New Roman" w:hAnsi="Times New Roman" w:cs="Times New Roman"/>
-          <w:sz w:val="24"/>
-          <w:szCs w:val="24"/>
-        </w:rPr>
-        <w:t xml:space="preserve">Percobaan telah dilaksanakan di sebuah komputer </w:t>
-      </w:r>
-      <w:proofErr w:type="spellStart"/>
-      <w:r>
-        <w:rPr>
-          <w:rFonts w:ascii="Times New Roman" w:hAnsi="Times New Roman" w:cs="Times New Roman"/>
-          <w:sz w:val="24"/>
-          <w:szCs w:val="24"/>
-        </w:rPr>
-        <w:t>desktop</w:t>
-      </w:r>
-      <w:proofErr w:type="spellEnd"/>
-      <w:r>
-        <w:rPr>
-          <w:rFonts w:ascii="Times New Roman" w:hAnsi="Times New Roman" w:cs="Times New Roman"/>
-          <w:sz w:val="24"/>
-          <w:szCs w:val="24"/>
-        </w:rPr>
-        <w:t xml:space="preserve"> Windows 7 dan sebuah komputer </w:t>
-      </w:r>
-      <w:proofErr w:type="spellStart"/>
-      <w:r>
-        <w:rPr>
-          <w:rFonts w:ascii="Times New Roman" w:hAnsi="Times New Roman" w:cs="Times New Roman"/>
-          <w:sz w:val="24"/>
-          <w:szCs w:val="24"/>
-        </w:rPr>
-        <w:t>laptop</w:t>
-      </w:r>
-      <w:proofErr w:type="spellEnd"/>
-      <w:r>
-        <w:rPr>
-          <w:rFonts w:ascii="Times New Roman" w:hAnsi="Times New Roman" w:cs="Times New Roman"/>
-          <w:sz w:val="24"/>
-          <w:szCs w:val="24"/>
-        </w:rPr>
-        <w:t xml:space="preserve"> Windows 8, dengan klien </w:t>
-      </w:r>
-      <w:r>
-        <w:rPr>
-          <w:rFonts w:ascii="Times New Roman" w:hAnsi="Times New Roman" w:cs="Times New Roman"/>
-          <w:sz w:val="24"/>
-          <w:szCs w:val="24"/>
-        </w:rPr>
-        <w:t xml:space="preserve">dijalankan di komputer </w:t>
-      </w:r>
-      <w:proofErr w:type="spellStart"/>
-      <w:r>
-        <w:rPr>
-          <w:rFonts w:ascii="Times New Roman" w:hAnsi="Times New Roman" w:cs="Times New Roman"/>
-          <w:sz w:val="24"/>
-          <w:szCs w:val="24"/>
-        </w:rPr>
-        <w:t>desktop</w:t>
-      </w:r>
-      <w:proofErr w:type="spellEnd"/>
-      <w:r>
-        <w:rPr>
-          <w:rFonts w:ascii="Times New Roman" w:hAnsi="Times New Roman" w:cs="Times New Roman"/>
-          <w:sz w:val="24"/>
-          <w:szCs w:val="24"/>
-        </w:rPr>
-        <w:t xml:space="preserve"> dan </w:t>
-      </w:r>
-      <w:proofErr w:type="spellStart"/>
-      <w:r>
-        <w:rPr>
-          <w:rFonts w:ascii="Times New Roman" w:hAnsi="Times New Roman" w:cs="Times New Roman"/>
-          <w:sz w:val="24"/>
-          <w:szCs w:val="24"/>
-        </w:rPr>
-        <w:t>server</w:t>
-      </w:r>
-      <w:proofErr w:type="spellEnd"/>
-      <w:r>
-        <w:rPr>
-          <w:rFonts w:ascii="Times New Roman" w:hAnsi="Times New Roman" w:cs="Times New Roman"/>
-          <w:sz w:val="24"/>
-          <w:szCs w:val="24"/>
-        </w:rPr>
-        <w:t xml:space="preserve"> dijalankan di kedua komputer.</w:t>
-      </w:r>
-    </w:p>
-    <w:p>
-      <w:pPr>
-        <w:pStyle w:val="Title"/>
-      </w:pPr>
-      <w:r>
-        <w:t>2. Pendistribusian Data</w:t>
-      </w:r>
-    </w:p>
-    <w:p>
-      <w:pPr>
-        <w:rPr>
-          <w:rFonts w:ascii="Times New Roman" w:hAnsi="Times New Roman" w:cs="Times New Roman"/>
-          <w:sz w:val="24"/>
-          <w:szCs w:val="24"/>
-        </w:rPr>
-      </w:pPr>
-      <w:r>
-        <w:rPr>
-          <w:rFonts w:ascii="Times New Roman" w:hAnsi="Times New Roman" w:cs="Times New Roman"/>
-          <w:sz w:val="24"/>
-          <w:szCs w:val="24"/>
-        </w:rPr>
-        <w:t xml:space="preserve">Untuk mendistribusikan data, dilakukan perhitungan </w:t>
-      </w:r>
-      <w:proofErr w:type="spellStart"/>
-      <w:r>
-        <w:rPr>
-          <w:rFonts w:ascii="Times New Roman" w:hAnsi="Times New Roman" w:cs="Times New Roman"/>
-          <w:sz w:val="24"/>
-          <w:szCs w:val="24"/>
-        </w:rPr>
-        <w:t>hash</w:t>
-      </w:r>
-      <w:proofErr w:type="spellEnd"/>
-      <w:r>
-        <w:rPr>
-          <w:rFonts w:ascii="Times New Roman" w:hAnsi="Times New Roman" w:cs="Times New Roman"/>
-          <w:sz w:val="24"/>
-          <w:szCs w:val="24"/>
-        </w:rPr>
-        <w:t xml:space="preserve"> </w:t>
-      </w:r>
-      <w:proofErr w:type="spellStart"/>
-      <w:r>
-        <w:rPr>
-          <w:rFonts w:ascii="Times New Roman" w:hAnsi="Times New Roman" w:cs="Times New Roman"/>
-          <w:sz w:val="24"/>
-          <w:szCs w:val="24"/>
-        </w:rPr>
-        <w:t>key</w:t>
-      </w:r>
-      <w:proofErr w:type="spellEnd"/>
-      <w:r>
-        <w:rPr>
-          <w:rFonts w:ascii="Times New Roman" w:hAnsi="Times New Roman" w:cs="Times New Roman"/>
-          <w:sz w:val="24"/>
-          <w:szCs w:val="24"/>
-        </w:rPr>
-        <w:t xml:space="preserve"> dari </w:t>
-      </w:r>
-      <w:proofErr w:type="spellStart"/>
-      <w:r>
-        <w:rPr>
-          <w:rFonts w:ascii="Times New Roman" w:hAnsi="Times New Roman" w:cs="Times New Roman"/>
-          <w:sz w:val="24"/>
-          <w:szCs w:val="24"/>
-        </w:rPr>
-        <w:t>key</w:t>
-      </w:r>
-      <w:proofErr w:type="spellEnd"/>
-      <w:r>
-        <w:rPr>
-          <w:rFonts w:ascii="Times New Roman" w:hAnsi="Times New Roman" w:cs="Times New Roman"/>
-          <w:sz w:val="24"/>
-          <w:szCs w:val="24"/>
-        </w:rPr>
-        <w:t xml:space="preserve"> dengan menggunakan nilai </w:t>
-      </w:r>
-      <w:proofErr w:type="spellStart"/>
-      <w:r>
-        <w:rPr>
-          <w:rFonts w:ascii="Times New Roman" w:hAnsi="Times New Roman" w:cs="Times New Roman"/>
-          <w:sz w:val="24"/>
-          <w:szCs w:val="24"/>
-        </w:rPr>
-        <w:t>hashCode</w:t>
-      </w:r>
-      <w:proofErr w:type="spellEnd"/>
-      <w:r>
-        <w:rPr>
-          <w:rFonts w:ascii="Times New Roman" w:hAnsi="Times New Roman" w:cs="Times New Roman"/>
-          <w:sz w:val="24"/>
-          <w:szCs w:val="24"/>
-        </w:rPr>
-        <w:t xml:space="preserve">() dari Java. Kemudian, dihitung </w:t>
-      </w:r>
-      <w:proofErr w:type="spellStart"/>
-      <w:r>
-        <w:rPr>
-          <w:rFonts w:ascii="Times New Roman" w:hAnsi="Times New Roman" w:cs="Times New Roman"/>
-          <w:sz w:val="24"/>
-          <w:szCs w:val="24"/>
-        </w:rPr>
-        <w:t>token</w:t>
-      </w:r>
-      <w:proofErr w:type="spellEnd"/>
-      <w:r>
-        <w:rPr>
-          <w:rFonts w:ascii="Times New Roman" w:hAnsi="Times New Roman" w:cs="Times New Roman"/>
-          <w:sz w:val="24"/>
-          <w:szCs w:val="24"/>
-        </w:rPr>
-        <w:t xml:space="preserve"> </w:t>
-      </w:r>
-      <w:proofErr w:type="spellStart"/>
-      <w:r>
-        <w:rPr>
-          <w:rFonts w:ascii="Times New Roman" w:hAnsi="Times New Roman" w:cs="Times New Roman"/>
-          <w:sz w:val="24"/>
-          <w:szCs w:val="24"/>
-        </w:rPr>
-        <w:t>server</w:t>
-      </w:r>
-      <w:proofErr w:type="spellEnd"/>
-      <w:r>
-        <w:rPr>
-          <w:rFonts w:ascii="Times New Roman" w:hAnsi="Times New Roman" w:cs="Times New Roman"/>
-          <w:sz w:val="24"/>
-          <w:szCs w:val="24"/>
-        </w:rPr>
-        <w:t xml:space="preserve"> yang harus mendistribusikan data, yaitu </w:t>
-      </w:r>
-      <w:proofErr w:type="spellStart"/>
-      <w:r>
-        <w:rPr>
-          <w:rFonts w:ascii="Times New Roman" w:hAnsi="Times New Roman" w:cs="Times New Roman"/>
-          <w:sz w:val="24"/>
-          <w:szCs w:val="24"/>
-        </w:rPr>
-        <w:t>hash</w:t>
-      </w:r>
-      <w:proofErr w:type="spellEnd"/>
-      <w:r>
-        <w:rPr>
-          <w:rFonts w:ascii="Times New Roman" w:hAnsi="Times New Roman" w:cs="Times New Roman"/>
-          <w:sz w:val="24"/>
-          <w:szCs w:val="24"/>
-        </w:rPr>
-        <w:t xml:space="preserve"> </w:t>
-      </w:r>
-      <w:proofErr w:type="spellStart"/>
-      <w:r>
-        <w:rPr>
-          <w:rFonts w:ascii="Times New Roman" w:hAnsi="Times New Roman" w:cs="Times New Roman"/>
-          <w:sz w:val="24"/>
-          <w:szCs w:val="24"/>
-        </w:rPr>
-        <w:t>modulo</w:t>
-      </w:r>
-      <w:proofErr w:type="spellEnd"/>
-      <w:r>
-        <w:rPr>
-          <w:rFonts w:ascii="Times New Roman" w:hAnsi="Times New Roman" w:cs="Times New Roman"/>
-          <w:sz w:val="24"/>
-          <w:szCs w:val="24"/>
-        </w:rPr>
-        <w:t xml:space="preserve"> jumlah </w:t>
-      </w:r>
-      <w:proofErr w:type="spellStart"/>
-      <w:r>
-        <w:rPr>
-          <w:rFonts w:ascii="Times New Roman" w:hAnsi="Times New Roman" w:cs="Times New Roman"/>
-          <w:sz w:val="24"/>
-          <w:szCs w:val="24"/>
-        </w:rPr>
-        <w:t>server</w:t>
-      </w:r>
-      <w:proofErr w:type="spellEnd"/>
-      <w:r>
-        <w:rPr>
-          <w:rFonts w:ascii="Times New Roman" w:hAnsi="Times New Roman" w:cs="Times New Roman"/>
-          <w:sz w:val="24"/>
-          <w:szCs w:val="24"/>
-        </w:rPr>
-        <w:t xml:space="preserve">. Setelah itu, berdasarkan nilai tersebut data dikirim ke </w:t>
-      </w:r>
-      <w:proofErr w:type="spellStart"/>
-      <w:r>
-        <w:rPr>
-          <w:rFonts w:ascii="Times New Roman" w:hAnsi="Times New Roman" w:cs="Times New Roman"/>
-          <w:sz w:val="24"/>
-          <w:szCs w:val="24"/>
-        </w:rPr>
-        <w:t>server</w:t>
-      </w:r>
-      <w:proofErr w:type="spellEnd"/>
-      <w:r>
-        <w:rPr>
-          <w:rFonts w:ascii="Times New Roman" w:hAnsi="Times New Roman" w:cs="Times New Roman"/>
-          <w:sz w:val="24"/>
-          <w:szCs w:val="24"/>
-        </w:rPr>
-        <w:t xml:space="preserve"> </w:t>
-      </w:r>
-      <w:r>
-        <w:rPr>
-          <w:rFonts w:ascii="Times New Roman" w:hAnsi="Times New Roman" w:cs="Times New Roman"/>
-          <w:sz w:val="24"/>
-          <w:szCs w:val="24"/>
-        </w:rPr>
-        <w:t>yang seharusnya menyimpan data.</w:t>
-      </w:r>
-    </w:p>
-    <w:p>
-      <w:pPr>
-        <w:rPr>
-          <w:rFonts w:ascii="Times New Roman" w:hAnsi="Times New Roman" w:cs="Times New Roman"/>
-          <w:sz w:val="24"/>
-          <w:szCs w:val="24"/>
-        </w:rPr>
-      </w:pPr>
-      <w:r>
-        <w:rPr>
-          <w:rFonts w:ascii="Times New Roman" w:hAnsi="Times New Roman" w:cs="Times New Roman"/>
-          <w:sz w:val="24"/>
-          <w:szCs w:val="24"/>
-        </w:rPr>
-        <w:t xml:space="preserve">Untuk mengambil data, </w:t>
-      </w:r>
-      <w:proofErr w:type="spellStart"/>
-      <w:r>
-        <w:rPr>
-          <w:rFonts w:ascii="Times New Roman" w:hAnsi="Times New Roman" w:cs="Times New Roman"/>
-          <w:sz w:val="24"/>
-          <w:szCs w:val="24"/>
-        </w:rPr>
-        <w:t>server</w:t>
-      </w:r>
-      <w:proofErr w:type="spellEnd"/>
-      <w:r>
-        <w:rPr>
-          <w:rFonts w:ascii="Times New Roman" w:hAnsi="Times New Roman" w:cs="Times New Roman"/>
-          <w:sz w:val="24"/>
-          <w:szCs w:val="24"/>
-        </w:rPr>
-        <w:t xml:space="preserve"> mengontak semua </w:t>
-      </w:r>
-      <w:proofErr w:type="spellStart"/>
-      <w:r>
-        <w:rPr>
-          <w:rFonts w:ascii="Times New Roman" w:hAnsi="Times New Roman" w:cs="Times New Roman"/>
-          <w:sz w:val="24"/>
-          <w:szCs w:val="24"/>
-        </w:rPr>
-        <w:t>server</w:t>
-      </w:r>
-      <w:proofErr w:type="spellEnd"/>
-      <w:r>
-        <w:rPr>
-          <w:rFonts w:ascii="Times New Roman" w:hAnsi="Times New Roman" w:cs="Times New Roman"/>
-          <w:sz w:val="24"/>
-          <w:szCs w:val="24"/>
-        </w:rPr>
-        <w:t xml:space="preserve"> teman dan mengumpulkan data-data yang ada, kemudian diproses (</w:t>
-      </w:r>
-      <w:proofErr w:type="spellStart"/>
-      <w:r>
-        <w:rPr>
-          <w:rFonts w:ascii="Times New Roman" w:hAnsi="Times New Roman" w:cs="Times New Roman"/>
-          <w:sz w:val="24"/>
-          <w:szCs w:val="24"/>
-        </w:rPr>
-        <w:t>di-sort</w:t>
-      </w:r>
-      <w:proofErr w:type="spellEnd"/>
-      <w:r>
-        <w:rPr>
-          <w:rFonts w:ascii="Times New Roman" w:hAnsi="Times New Roman" w:cs="Times New Roman"/>
-          <w:sz w:val="24"/>
-          <w:szCs w:val="24"/>
-        </w:rPr>
-        <w:t xml:space="preserve">) dan diambil data dengan </w:t>
-      </w:r>
-      <w:proofErr w:type="spellStart"/>
-      <w:r>
-        <w:rPr>
-          <w:rFonts w:ascii="Times New Roman" w:hAnsi="Times New Roman" w:cs="Times New Roman"/>
-          <w:sz w:val="24"/>
-          <w:szCs w:val="24"/>
-        </w:rPr>
-        <w:t>timestamp</w:t>
-      </w:r>
-      <w:proofErr w:type="spellEnd"/>
-      <w:r>
-        <w:rPr>
-          <w:rFonts w:ascii="Times New Roman" w:hAnsi="Times New Roman" w:cs="Times New Roman"/>
-          <w:sz w:val="24"/>
-          <w:szCs w:val="24"/>
-        </w:rPr>
-        <w:t xml:space="preserve"> terakhir, bar</w:t>
-      </w:r>
-      <w:r>
-        <w:rPr>
-          <w:rFonts w:ascii="Times New Roman" w:hAnsi="Times New Roman" w:cs="Times New Roman"/>
-          <w:sz w:val="24"/>
-          <w:szCs w:val="24"/>
-        </w:rPr>
-        <w:t xml:space="preserve">u dikirimkan kembali ke </w:t>
-      </w:r>
-      <w:proofErr w:type="spellStart"/>
-      <w:r>
-        <w:rPr>
-          <w:rFonts w:ascii="Times New Roman" w:hAnsi="Times New Roman" w:cs="Times New Roman"/>
-          <w:sz w:val="24"/>
-          <w:szCs w:val="24"/>
-        </w:rPr>
-        <w:t>client</w:t>
-      </w:r>
-      <w:proofErr w:type="spellEnd"/>
-      <w:r>
-        <w:rPr>
-          <w:rFonts w:ascii="Times New Roman" w:hAnsi="Times New Roman" w:cs="Times New Roman"/>
-          <w:sz w:val="24"/>
-          <w:szCs w:val="24"/>
-        </w:rPr>
-        <w:t>.</w:t>
-      </w:r>
     </w:p>
     <w:p>
       <w:pPr>
@@ -1761,6 +1991,7 @@
         <w:pStyle w:val="Title"/>
       </w:pPr>
       <w:r>
+        <w:lastRenderedPageBreak/>
         <w:t>3. Penyimpanan Data</w:t>
       </w:r>
     </w:p>
@@ -1960,7 +2191,6 @@
           <w:sz w:val="24"/>
           <w:szCs w:val="24"/>
         </w:rPr>
-        <w:lastRenderedPageBreak/>
         <w:t>HashMap&lt;String</w:t>
       </w:r>
       <w:proofErr w:type="spellEnd"/>

</xml_diff>